<commit_message>
correcting typos and errors
</commit_message>
<xml_diff>
--- a/assessments/worksheets/Tier3/Tier3_Week1_Worksheet.docx
+++ b/assessments/worksheets/Tier3/Tier3_Week1_Worksheet.docx
@@ -14,15 +14,7 @@
           <w:b/>
           <w:bCs/>
         </w:rPr>
-        <w:t xml:space="preserve">Quantum Mechanics Math Practice Worksheet </w:t>
-      </w:r>
-      <w:r>
-        <w:rPr>
-          <w:rFonts w:ascii="Segoe UI Emoji" w:hAnsi="Segoe UI Emoji" w:cs="Segoe UI Emoji"/>
-          <w:b/>
-          <w:bCs/>
-        </w:rPr>
-        <w:t>📐</w:t>
+        <w:t>Quantum Mechanics Math Practice Worksheet</w:t>
       </w:r>
     </w:p>
     <w:p>
@@ -500,13 +492,7 @@
                     <w:rPr>
                       <w:rFonts w:ascii="Cambria Math" w:hAnsi="Cambria Math"/>
                     </w:rPr>
-                    <m:t xml:space="preserve"> </m:t>
-                  </m:r>
-                  <m:r>
-                    <w:rPr>
-                      <w:rFonts w:ascii="Cambria Math" w:hAnsi="Cambria Math"/>
-                    </w:rPr>
-                    <m:t>2</m:t>
+                    <m:t xml:space="preserve"> 2</m:t>
                   </m:r>
                 </m:e>
               </m:rad>
@@ -514,13 +500,7 @@
                 <w:rPr>
                   <w:rFonts w:ascii="Cambria Math" w:hAnsi="Cambria Math"/>
                 </w:rPr>
-                <m:t xml:space="preserve">|0⟩ </m:t>
-              </m:r>
-              <m:r>
-                <w:rPr>
-                  <w:rFonts w:ascii="Cambria Math" w:hAnsi="Cambria Math"/>
-                </w:rPr>
-                <m:t>- 3i</m:t>
+                <m:t>|0⟩ - 3i</m:t>
               </m:r>
               <m:d>
                 <m:dPr>
@@ -1348,13 +1328,7 @@
                       <w:rPr>
                         <w:rFonts w:ascii="Cambria Math" w:hAnsi="Cambria Math"/>
                       </w:rPr>
-                      <m:t>2</m:t>
-                    </m:r>
-                    <m:r>
-                      <w:rPr>
-                        <w:rFonts w:ascii="Cambria Math" w:hAnsi="Cambria Math"/>
-                      </w:rPr>
-                      <m:t>i</m:t>
+                      <m:t>2i</m:t>
                     </m:r>
                   </m:e>
                 </m:mr>
@@ -1398,13 +1372,7 @@
           <w:rPr>
             <w:rFonts w:ascii="Cambria Math" w:hAnsi="Cambria Math"/>
           </w:rPr>
-          <m:t>ρ</m:t>
-        </m:r>
-        <m:r>
-          <w:rPr>
-            <w:rFonts w:ascii="Cambria Math" w:hAnsi="Cambria Math"/>
-          </w:rPr>
-          <m:t xml:space="preserve"> = </m:t>
+          <m:t xml:space="preserve">ρ = </m:t>
         </m:r>
         <m:d>
           <m:dPr>
@@ -1893,13 +1861,7 @@
               <w:rPr>
                 <w:rFonts w:ascii="Cambria Math" w:hAnsi="Cambria Math"/>
               </w:rPr>
-              <m:t>-</m:t>
-            </m:r>
-            <m:r>
-              <w:rPr>
-                <w:rFonts w:ascii="Cambria Math" w:hAnsi="Cambria Math"/>
-              </w:rPr>
-              <m:t xml:space="preserve"> </m:t>
+              <m:t xml:space="preserve">- </m:t>
             </m:r>
             <m:d>
               <m:dPr>
@@ -2117,13 +2079,7 @@
           <w:rPr>
             <w:rFonts w:ascii="Cambria Math" w:hAnsi="Cambria Math"/>
           </w:rPr>
-          <m:t>ρ</m:t>
-        </m:r>
-        <m:r>
-          <w:rPr>
-            <w:rFonts w:ascii="Cambria Math" w:hAnsi="Cambria Math"/>
-          </w:rPr>
-          <m:t xml:space="preserve"> = </m:t>
+          <m:t xml:space="preserve">ρ = </m:t>
         </m:r>
         <m:sSub>
           <m:sSubPr>
@@ -2329,13 +2285,7 @@
           <w:rPr>
             <w:rFonts w:ascii="Cambria Math" w:hAnsi="Cambria Math"/>
           </w:rPr>
-          <m:t>⊗</m:t>
-        </m:r>
-        <m:r>
-          <w:rPr>
-            <w:rFonts w:ascii="Cambria Math" w:hAnsi="Cambria Math"/>
-          </w:rPr>
-          <m:t xml:space="preserve"> </m:t>
+          <m:t xml:space="preserve">⊗ </m:t>
         </m:r>
         <m:d>
           <m:dPr>
@@ -2676,13 +2626,7 @@
           <w:rPr>
             <w:rFonts w:ascii="Cambria Math" w:hAnsi="Cambria Math"/>
           </w:rPr>
-          <m:t>⊗</m:t>
-        </m:r>
-        <m:r>
-          <w:rPr>
-            <w:rFonts w:ascii="Cambria Math" w:hAnsi="Cambria Math"/>
-          </w:rPr>
-          <m:t xml:space="preserve"> </m:t>
+          <m:t xml:space="preserve">⊗ </m:t>
         </m:r>
         <m:d>
           <m:dPr>
@@ -3221,13 +3165,7 @@
                     <w:rPr>
                       <w:rFonts w:ascii="Cambria Math" w:hAnsi="Cambria Math"/>
                     </w:rPr>
-                    <m:t>1-</m:t>
-                  </m:r>
-                  <m:r>
-                    <w:rPr>
-                      <w:rFonts w:ascii="Cambria Math" w:hAnsi="Cambria Math"/>
-                    </w:rPr>
-                    <m:t>i</m:t>
+                    <m:t>1-i</m:t>
                   </m:r>
                 </m:e>
               </m:mr>
@@ -3387,13 +3325,7 @@
           <w:rPr>
             <w:rFonts w:ascii="Cambria Math" w:hAnsi="Cambria Math"/>
           </w:rPr>
-          <m:t xml:space="preserve"> </m:t>
-        </m:r>
-        <m:r>
-          <w:rPr>
-            <w:rFonts w:ascii="Cambria Math" w:hAnsi="Cambria Math"/>
-          </w:rPr>
-          <m:t>-</m:t>
+          <m:t xml:space="preserve"> -</m:t>
         </m:r>
         <m:f>
           <m:fPr>
@@ -3580,13 +3512,7 @@
             <w:rPr>
               <w:rFonts w:ascii="Cambria Math" w:hAnsi="Cambria Math"/>
             </w:rPr>
-            <m:t xml:space="preserve"> =</m:t>
-          </m:r>
-          <m:r>
-            <w:rPr>
-              <w:rFonts w:ascii="Cambria Math" w:hAnsi="Cambria Math"/>
-            </w:rPr>
-            <m:t>-</m:t>
+            <m:t xml:space="preserve"> =-</m:t>
           </m:r>
           <m:f>
             <m:fPr>
@@ -4162,13 +4088,7 @@
           <w:rPr>
             <w:rFonts w:ascii="Cambria Math" w:hAnsi="Cambria Math"/>
           </w:rPr>
-          <m:t>+</m:t>
-        </m:r>
-        <m:r>
-          <w:rPr>
-            <w:rFonts w:ascii="Cambria Math" w:hAnsi="Cambria Math"/>
-          </w:rPr>
-          <m:t>P</m:t>
+          <m:t>+P</m:t>
         </m:r>
         <m:d>
           <m:dPr>
@@ -4765,13 +4685,7 @@
                       <w:rPr>
                         <w:rFonts w:ascii="Cambria Math" w:hAnsi="Cambria Math"/>
                       </w:rPr>
-                      <m:t>-2</m:t>
-                    </m:r>
-                    <m:r>
-                      <w:rPr>
-                        <w:rFonts w:ascii="Cambria Math" w:hAnsi="Cambria Math"/>
-                      </w:rPr>
-                      <m:t>i</m:t>
+                      <m:t>-2i</m:t>
                     </m:r>
                   </m:e>
                 </m:mr>
@@ -5130,13 +5044,7 @@
           <w:rPr>
             <w:rFonts w:ascii="Cambria Math" w:hAnsi="Cambria Math"/>
           </w:rPr>
-          <m:t>ρ</m:t>
-        </m:r>
-        <m:r>
-          <w:rPr>
-            <w:rFonts w:ascii="Cambria Math" w:hAnsi="Cambria Math"/>
-          </w:rPr>
-          <m:t xml:space="preserve"> = </m:t>
+          <m:t xml:space="preserve">ρ = </m:t>
         </m:r>
         <m:d>
           <m:dPr>
@@ -5199,13 +5107,7 @@
             <w:rPr>
               <w:rFonts w:ascii="Cambria Math" w:hAnsi="Cambria Math"/>
             </w:rPr>
-            <m:t>ρ</m:t>
-          </m:r>
-          <m:r>
-            <w:rPr>
-              <w:rFonts w:ascii="Cambria Math" w:hAnsi="Cambria Math"/>
-            </w:rPr>
-            <m:t xml:space="preserve">= </m:t>
+            <m:t xml:space="preserve">ρ= </m:t>
           </m:r>
           <m:f>
             <m:fPr>
@@ -5301,13 +5203,7 @@
             <w:rPr>
               <w:rFonts w:ascii="Cambria Math" w:hAnsi="Cambria Math"/>
             </w:rPr>
-            <m:t>⋅</m:t>
-          </m:r>
-          <m:r>
-            <w:rPr>
-              <w:rFonts w:ascii="Cambria Math" w:hAnsi="Cambria Math"/>
-            </w:rPr>
-            <m:t xml:space="preserve"> </m:t>
+            <m:t xml:space="preserve">⋅ </m:t>
           </m:r>
           <m:f>
             <m:fPr>
@@ -5390,19 +5286,7 @@
                       <w:rPr>
                         <w:rFonts w:ascii="Cambria Math" w:hAnsi="Cambria Math"/>
                       </w:rPr>
-                      <m:t>-</m:t>
-                    </m:r>
-                    <m:r>
-                      <w:rPr>
-                        <w:rFonts w:ascii="Cambria Math" w:hAnsi="Cambria Math"/>
-                      </w:rPr>
-                      <m:t>2</m:t>
-                    </m:r>
-                    <m:r>
-                      <w:rPr>
-                        <w:rFonts w:ascii="Cambria Math" w:hAnsi="Cambria Math"/>
-                      </w:rPr>
-                      <m:t>i</m:t>
+                      <m:t>-2i</m:t>
                     </m:r>
                   </m:e>
                 </m:mr>
@@ -5474,19 +5358,7 @@
                       <w:rPr>
                         <w:rFonts w:ascii="Cambria Math" w:hAnsi="Cambria Math"/>
                       </w:rPr>
-                      <m:t xml:space="preserve"> 3</m:t>
-                    </m:r>
-                    <m:r>
-                      <w:rPr>
-                        <w:rFonts w:ascii="Cambria Math" w:hAnsi="Cambria Math"/>
-                      </w:rPr>
-                      <m:t>⋅</m:t>
-                    </m:r>
-                    <m:r>
-                      <w:rPr>
-                        <w:rFonts w:ascii="Cambria Math" w:hAnsi="Cambria Math"/>
-                      </w:rPr>
-                      <m:t xml:space="preserve"> 3</m:t>
+                      <m:t xml:space="preserve"> 3⋅ 3</m:t>
                     </m:r>
                   </m:e>
                   <m:e>
@@ -5494,19 +5366,7 @@
                       <w:rPr>
                         <w:rFonts w:ascii="Cambria Math" w:hAnsi="Cambria Math"/>
                       </w:rPr>
-                      <m:t>3</m:t>
-                    </m:r>
-                    <m:r>
-                      <w:rPr>
-                        <w:rFonts w:ascii="Cambria Math" w:hAnsi="Cambria Math"/>
-                      </w:rPr>
-                      <m:t>⋅</m:t>
-                    </m:r>
-                    <m:r>
-                      <w:rPr>
-                        <w:rFonts w:ascii="Cambria Math" w:hAnsi="Cambria Math"/>
-                      </w:rPr>
-                      <m:t xml:space="preserve"> </m:t>
+                      <m:t xml:space="preserve">3⋅ </m:t>
                     </m:r>
                     <m:d>
                       <m:dPr>
@@ -5534,19 +5394,7 @@
                       <w:rPr>
                         <w:rFonts w:ascii="Cambria Math" w:hAnsi="Cambria Math"/>
                       </w:rPr>
-                      <m:t>2i</m:t>
-                    </m:r>
-                    <m:r>
-                      <w:rPr>
-                        <w:rFonts w:ascii="Cambria Math" w:hAnsi="Cambria Math"/>
-                      </w:rPr>
-                      <m:t>⋅</m:t>
-                    </m:r>
-                    <m:r>
-                      <w:rPr>
-                        <w:rFonts w:ascii="Cambria Math" w:hAnsi="Cambria Math"/>
-                      </w:rPr>
-                      <m:t xml:space="preserve"> 3</m:t>
+                      <m:t>2i⋅ 3</m:t>
                     </m:r>
                   </m:e>
                   <m:e>
@@ -5554,19 +5402,7 @@
                       <w:rPr>
                         <w:rFonts w:ascii="Cambria Math" w:hAnsi="Cambria Math"/>
                       </w:rPr>
-                      <m:t>2i</m:t>
-                    </m:r>
-                    <m:r>
-                      <w:rPr>
-                        <w:rFonts w:ascii="Cambria Math" w:hAnsi="Cambria Math"/>
-                      </w:rPr>
-                      <m:t>⋅</m:t>
-                    </m:r>
-                    <m:r>
-                      <w:rPr>
-                        <w:rFonts w:ascii="Cambria Math" w:hAnsi="Cambria Math"/>
-                      </w:rPr>
-                      <m:t xml:space="preserve"> </m:t>
+                      <m:t xml:space="preserve">2i⋅ </m:t>
                     </m:r>
                     <m:d>
                       <m:dPr>
@@ -5606,13 +5442,7 @@
             <w:rPr>
               <w:rFonts w:ascii="Cambria Math" w:hAnsi="Cambria Math"/>
             </w:rPr>
-            <m:t>ρ</m:t>
-          </m:r>
-          <m:r>
-            <w:rPr>
-              <w:rFonts w:ascii="Cambria Math" w:hAnsi="Cambria Math"/>
-            </w:rPr>
-            <m:t>=</m:t>
+            <m:t>ρ=</m:t>
           </m:r>
           <m:f>
             <m:fPr>
@@ -5673,13 +5503,7 @@
                       <w:rPr>
                         <w:rFonts w:ascii="Cambria Math" w:hAnsi="Cambria Math"/>
                       </w:rPr>
-                      <m:t xml:space="preserve"> </m:t>
-                    </m:r>
-                    <m:r>
-                      <w:rPr>
-                        <w:rFonts w:ascii="Cambria Math" w:hAnsi="Cambria Math"/>
-                      </w:rPr>
-                      <m:t>9</m:t>
+                      <m:t xml:space="preserve"> 9</m:t>
                     </m:r>
                   </m:e>
                   <m:e>
@@ -5745,25 +5569,7 @@
             <w:rPr>
               <w:rFonts w:ascii="Cambria Math" w:hAnsi="Cambria Math"/>
             </w:rPr>
-            <m:t xml:space="preserve">: </m:t>
-          </m:r>
-          <m:r>
-            <w:rPr>
-              <w:rFonts w:ascii="Cambria Math" w:hAnsi="Cambria Math"/>
-            </w:rPr>
-            <m:t>2i</m:t>
-          </m:r>
-          <m:r>
-            <w:rPr>
-              <w:rFonts w:ascii="Cambria Math" w:hAnsi="Cambria Math"/>
-            </w:rPr>
-            <m:t>⋅</m:t>
-          </m:r>
-          <m:r>
-            <w:rPr>
-              <w:rFonts w:ascii="Cambria Math" w:hAnsi="Cambria Math"/>
-            </w:rPr>
-            <m:t xml:space="preserve"> </m:t>
+            <m:t xml:space="preserve">: 2i⋅ </m:t>
           </m:r>
           <m:d>
             <m:dPr>
@@ -5819,13 +5625,7 @@
             <w:rPr>
               <w:rFonts w:ascii="Cambria Math" w:hAnsi="Cambria Math"/>
             </w:rPr>
-            <m:t xml:space="preserve"> = 4</m:t>
-          </m:r>
-          <m:r>
-            <w:rPr>
-              <w:rFonts w:ascii="Cambria Math" w:hAnsi="Cambria Math"/>
-            </w:rPr>
-            <m:t>)</m:t>
+            <m:t xml:space="preserve"> = 4)</m:t>
           </m:r>
         </m:oMath>
       </m:oMathPara>
@@ -6127,13 +5927,7 @@
             <w:rPr>
               <w:rFonts w:ascii="Cambria Math" w:hAnsi="Cambria Math"/>
             </w:rPr>
-            <m:t xml:space="preserve">     and</m:t>
-          </m:r>
-          <m:r>
-            <w:rPr>
-              <w:rFonts w:ascii="Cambria Math" w:hAnsi="Cambria Math"/>
-            </w:rPr>
-            <m:t xml:space="preserve">     </m:t>
+            <m:t xml:space="preserve">     and     </m:t>
           </m:r>
           <m:d>
             <m:dPr>
@@ -6248,13 +6042,7 @@
                       <w:rPr>
                         <w:rFonts w:ascii="Cambria Math" w:hAnsi="Cambria Math"/>
                       </w:rPr>
-                      <m:t>-</m:t>
-                    </m:r>
-                    <m:r>
-                      <w:rPr>
-                        <w:rFonts w:ascii="Cambria Math" w:hAnsi="Cambria Math"/>
-                      </w:rPr>
-                      <m:t>1</m:t>
+                      <m:t>-1</m:t>
                     </m:r>
                   </m:e>
                 </m:mr>
@@ -6264,13 +6052,7 @@
                       <w:rPr>
                         <w:rFonts w:ascii="Cambria Math" w:hAnsi="Cambria Math"/>
                       </w:rPr>
-                      <m:t>-</m:t>
-                    </m:r>
-                    <m:r>
-                      <w:rPr>
-                        <w:rFonts w:ascii="Cambria Math" w:hAnsi="Cambria Math"/>
-                      </w:rPr>
-                      <m:t>1</m:t>
+                      <m:t>-1</m:t>
                     </m:r>
                   </m:e>
                   <m:e>
@@ -6333,19 +6115,7 @@
             <w:rPr>
               <w:rFonts w:ascii="Cambria Math" w:hAnsi="Cambria Math"/>
             </w:rPr>
-            <m:t>ρ</m:t>
-          </m:r>
-          <m:r>
-            <w:rPr>
-              <w:rFonts w:ascii="Cambria Math" w:hAnsi="Cambria Math"/>
-            </w:rPr>
-            <m:t xml:space="preserve"> = 0.</m:t>
-          </m:r>
-          <m:r>
-            <w:rPr>
-              <w:rFonts w:ascii="Cambria Math" w:hAnsi="Cambria Math"/>
-            </w:rPr>
-            <m:t>7⋅</m:t>
+            <m:t>ρ = 0.7⋅</m:t>
           </m:r>
           <m:f>
             <m:fPr>
@@ -6443,19 +6213,7 @@
             <w:rPr>
               <w:rFonts w:ascii="Cambria Math" w:hAnsi="Cambria Math"/>
             </w:rPr>
-            <m:t xml:space="preserve"> + 0.3</m:t>
-          </m:r>
-          <m:r>
-            <w:rPr>
-              <w:rFonts w:ascii="Cambria Math" w:hAnsi="Cambria Math"/>
-            </w:rPr>
-            <m:t>⋅</m:t>
-          </m:r>
-          <m:r>
-            <w:rPr>
-              <w:rFonts w:ascii="Cambria Math" w:hAnsi="Cambria Math"/>
-            </w:rPr>
-            <m:t xml:space="preserve"> </m:t>
+            <m:t xml:space="preserve"> + 0.3⋅ </m:t>
           </m:r>
           <m:f>
             <m:fPr>
@@ -6559,13 +6317,7 @@
             <w:rPr>
               <w:rFonts w:ascii="Cambria Math" w:hAnsi="Cambria Math"/>
             </w:rPr>
-            <m:t>ρ</m:t>
-          </m:r>
-          <m:r>
-            <w:rPr>
-              <w:rFonts w:ascii="Cambria Math" w:hAnsi="Cambria Math"/>
-            </w:rPr>
-            <m:t xml:space="preserve"> = </m:t>
+            <m:t xml:space="preserve">ρ = </m:t>
           </m:r>
           <m:d>
             <m:dPr>
@@ -6869,13 +6621,7 @@
                       <w:rPr>
                         <w:rFonts w:ascii="Cambria Math" w:hAnsi="Cambria Math"/>
                       </w:rPr>
-                      <m:t>1</m:t>
-                    </m:r>
-                    <m:r>
-                      <w:rPr>
-                        <w:rFonts w:ascii="Cambria Math" w:hAnsi="Cambria Math"/>
-                      </w:rPr>
-                      <m:t>⋅</m:t>
+                      <m:t>1⋅</m:t>
                     </m:r>
                     <m:d>
                       <m:dPr>
@@ -6935,13 +6681,7 @@
                       <w:rPr>
                         <w:rFonts w:ascii="Cambria Math" w:hAnsi="Cambria Math"/>
                       </w:rPr>
-                      <m:t>i</m:t>
-                    </m:r>
-                    <m:r>
-                      <w:rPr>
-                        <w:rFonts w:ascii="Cambria Math" w:hAnsi="Cambria Math"/>
-                      </w:rPr>
-                      <m:t>⋅</m:t>
+                      <m:t>i⋅</m:t>
                     </m:r>
                     <m:d>
                       <m:dPr>
@@ -7304,13 +7044,7 @@
                       <w:rPr>
                         <w:rFonts w:ascii="Cambria Math" w:hAnsi="Cambria Math"/>
                       </w:rPr>
-                      <m:t>-</m:t>
-                    </m:r>
-                    <m:r>
-                      <w:rPr>
-                        <w:rFonts w:ascii="Cambria Math" w:hAnsi="Cambria Math"/>
-                      </w:rPr>
-                      <m:t>2i</m:t>
+                      <m:t>-2i</m:t>
                     </m:r>
                   </m:e>
                 </m:mr>

</xml_diff>